<commit_message>
added models comparison excel
</commit_message>
<xml_diff>
--- a/results/Machine Learning Document.docx
+++ b/results/Machine Learning Document.docx
@@ -23,16 +23,7 @@
     </w:p>
     <w:p>
       <w:r>
-        <w:t xml:space="preserve">We used </w:t>
-      </w:r>
-      <w:r>
-        <w:t>CDK descriptors 2.8</w:t>
-      </w:r>
-      <w:r>
-        <w:t xml:space="preserve"> to generate descriptors for our compounds, s</w:t>
-      </w:r>
-      <w:r>
-        <w:t>alts are removed and molecules are neutralized.</w:t>
+        <w:t>We used CDK descriptors 2.8 to generate descriptors for our compounds, salts are removed and molecules are neutralized.</w:t>
       </w:r>
       <w:r>
         <w:t xml:space="preserve"> </w:t>
@@ -354,10 +345,73 @@
     <w:p/>
     <w:p>
       <w:pPr>
+        <w:pStyle w:val="Heading2"/>
+      </w:pPr>
+      <w:r>
+        <w:lastRenderedPageBreak/>
+        <w:t>Models Comparison</w:t>
+      </w:r>
+    </w:p>
+    <w:p/>
+    <w:p>
+      <w:pPr>
+        <w:jc w:val="center"/>
+      </w:pPr>
+      <w:r>
         <w:rPr>
           <w:noProof/>
         </w:rPr>
-      </w:pPr>
+        <w:drawing>
+          <wp:inline distT="0" distB="0" distL="0" distR="0" wp14:anchorId="6C8DBE49" wp14:editId="14C9F4C7">
+            <wp:extent cx="4924425" cy="1790700"/>
+            <wp:effectExtent l="0" t="0" r="9525" b="0"/>
+            <wp:docPr id="1482776927" name="Picture 1"/>
+            <wp:cNvGraphicFramePr>
+              <a:graphicFrameLocks xmlns:a="http://schemas.openxmlformats.org/drawingml/2006/main" noChangeAspect="1"/>
+            </wp:cNvGraphicFramePr>
+            <a:graphic xmlns:a="http://schemas.openxmlformats.org/drawingml/2006/main">
+              <a:graphicData uri="http://schemas.openxmlformats.org/drawingml/2006/picture">
+                <pic:pic xmlns:pic="http://schemas.openxmlformats.org/drawingml/2006/picture">
+                  <pic:nvPicPr>
+                    <pic:cNvPr id="1482776927" name=""/>
+                    <pic:cNvPicPr/>
+                  </pic:nvPicPr>
+                  <pic:blipFill>
+                    <a:blip r:embed="rId9"/>
+                    <a:stretch>
+                      <a:fillRect/>
+                    </a:stretch>
+                  </pic:blipFill>
+                  <pic:spPr>
+                    <a:xfrm>
+                      <a:off x="0" y="0"/>
+                      <a:ext cx="4924425" cy="1790700"/>
+                    </a:xfrm>
+                    <a:prstGeom prst="rect">
+                      <a:avLst/>
+                    </a:prstGeom>
+                  </pic:spPr>
+                </pic:pic>
+              </a:graphicData>
+            </a:graphic>
+          </wp:inline>
+        </w:drawing>
+      </w:r>
+    </w:p>
+    <w:p>
+      <w:pPr>
+        <w:rPr>
+          <w:noProof/>
+        </w:rPr>
+      </w:pPr>
+    </w:p>
+    <w:p>
+      <w:pPr>
+        <w:pStyle w:val="Heading2"/>
+      </w:pPr>
+      <w:r>
+        <w:t>Feature Importance</w:t>
+      </w:r>
     </w:p>
     <w:p>
       <w:pPr>
@@ -387,7 +441,7 @@
                     <pic:cNvPicPr/>
                   </pic:nvPicPr>
                   <pic:blipFill>
-                    <a:blip r:embed="rId9"/>
+                    <a:blip r:embed="rId10"/>
                     <a:stretch>
                       <a:fillRect/>
                     </a:stretch>

</xml_diff>

<commit_message>
word document is fixed
</commit_message>
<xml_diff>
--- a/results/Machine Learning Document.docx
+++ b/results/Machine Learning Document.docx
@@ -1,6 +1,6 @@
 
 <file path=word/document.xml><?xml version="1.0" encoding="utf-8"?>
-<w:document xmlns:wpc="http://schemas.microsoft.com/office/word/2010/wordprocessingCanvas" xmlns:cx="http://schemas.microsoft.com/office/drawing/2014/chartex" xmlns:cx1="http://schemas.microsoft.com/office/drawing/2015/9/8/chartex" xmlns:cx2="http://schemas.microsoft.com/office/drawing/2015/10/21/chartex" xmlns:cx3="http://schemas.microsoft.com/office/drawing/2016/5/9/chartex" xmlns:cx4="http://schemas.microsoft.com/office/drawing/2016/5/10/chartex" xmlns:cx5="http://schemas.microsoft.com/office/drawing/2016/5/11/chartex" xmlns:cx6="http://schemas.microsoft.com/office/drawing/2016/5/12/chartex" xmlns:cx7="http://schemas.microsoft.com/office/drawing/2016/5/13/chartex" xmlns:cx8="http://schemas.microsoft.com/office/drawing/2016/5/14/chartex" xmlns:mc="http://schemas.openxmlformats.org/markup-compatibility/2006" xmlns:aink="http://schemas.microsoft.com/office/drawing/2016/ink" xmlns:am3d="http://schemas.microsoft.com/office/drawing/2017/model3d" xmlns:o="urn:schemas-microsoft-com:office:office" xmlns:oel="http://schemas.microsoft.com/office/2019/extlst" xmlns:r="http://schemas.openxmlformats.org/officeDocument/2006/relationships" xmlns:m="http://schemas.openxmlformats.org/officeDocument/2006/math" xmlns:v="urn:schemas-microsoft-com:vml" xmlns:wp14="http://schemas.microsoft.com/office/word/2010/wordprocessingDrawing" xmlns:wp="http://schemas.openxmlformats.org/drawingml/2006/wordprocessingDrawing" xmlns:w10="urn:schemas-microsoft-com:office:word" xmlns:w="http://schemas.openxmlformats.org/wordprocessingml/2006/main" xmlns:w14="http://schemas.microsoft.com/office/word/2010/wordml" xmlns:w15="http://schemas.microsoft.com/office/word/2012/wordml" xmlns:w16cex="http://schemas.microsoft.com/office/word/2018/wordml/cex" xmlns:w16cid="http://schemas.microsoft.com/office/word/2016/wordml/cid" xmlns:w16="http://schemas.microsoft.com/office/word/2018/wordml" xmlns:w16sdtdh="http://schemas.microsoft.com/office/word/2020/wordml/sdtdatahash" xmlns:w16se="http://schemas.microsoft.com/office/word/2015/wordml/symex" xmlns:wpg="http://schemas.microsoft.com/office/word/2010/wordprocessingGroup" xmlns:wpi="http://schemas.microsoft.com/office/word/2010/wordprocessingInk" xmlns:wne="http://schemas.microsoft.com/office/word/2006/wordml" xmlns:wps="http://schemas.microsoft.com/office/word/2010/wordprocessingShape" mc:Ignorable="w14 w15 w16se w16cid w16 w16cex w16sdtdh wp14">
+<w:document xmlns:wpc="http://schemas.microsoft.com/office/word/2010/wordprocessingCanvas" xmlns:cx="http://schemas.microsoft.com/office/drawing/2014/chartex" xmlns:cx1="http://schemas.microsoft.com/office/drawing/2015/9/8/chartex" xmlns:cx2="http://schemas.microsoft.com/office/drawing/2015/10/21/chartex" xmlns:cx3="http://schemas.microsoft.com/office/drawing/2016/5/9/chartex" xmlns:cx4="http://schemas.microsoft.com/office/drawing/2016/5/10/chartex" xmlns:cx5="http://schemas.microsoft.com/office/drawing/2016/5/11/chartex" xmlns:cx6="http://schemas.microsoft.com/office/drawing/2016/5/12/chartex" xmlns:cx7="http://schemas.microsoft.com/office/drawing/2016/5/13/chartex" xmlns:cx8="http://schemas.microsoft.com/office/drawing/2016/5/14/chartex" xmlns:mc="http://schemas.openxmlformats.org/markup-compatibility/2006" xmlns:aink="http://schemas.microsoft.com/office/drawing/2016/ink" xmlns:am3d="http://schemas.microsoft.com/office/drawing/2017/model3d" xmlns:o="urn:schemas-microsoft-com:office:office" xmlns:oel="http://schemas.microsoft.com/office/2019/extlst" xmlns:r="http://schemas.openxmlformats.org/officeDocument/2006/relationships" xmlns:m="http://schemas.openxmlformats.org/officeDocument/2006/math" xmlns:v="urn:schemas-microsoft-com:vml" xmlns:wp14="http://schemas.microsoft.com/office/word/2010/wordprocessingDrawing" xmlns:wp="http://schemas.openxmlformats.org/drawingml/2006/wordprocessingDrawing" xmlns:w10="urn:schemas-microsoft-com:office:word" xmlns:w="http://schemas.openxmlformats.org/wordprocessingml/2006/main" xmlns:w14="http://schemas.microsoft.com/office/word/2010/wordml" xmlns:w15="http://schemas.microsoft.com/office/word/2012/wordml" xmlns:w16cex="http://schemas.microsoft.com/office/word/2018/wordml/cex" xmlns:w16cid="http://schemas.microsoft.com/office/word/2016/wordml/cid" xmlns:w16="http://schemas.microsoft.com/office/word/2018/wordml" xmlns:w16du="http://schemas.microsoft.com/office/word/2023/wordml/word16du" xmlns:w16sdtdh="http://schemas.microsoft.com/office/word/2020/wordml/sdtdatahash" xmlns:w16se="http://schemas.microsoft.com/office/word/2015/wordml/symex" xmlns:wpg="http://schemas.microsoft.com/office/word/2010/wordprocessingGroup" xmlns:wpi="http://schemas.microsoft.com/office/word/2010/wordprocessingInk" xmlns:wne="http://schemas.microsoft.com/office/word/2006/wordml" xmlns:wps="http://schemas.microsoft.com/office/word/2010/wordprocessingShape" mc:Ignorable="w14 w15 w16se w16cid w16 w16cex w16sdtdh wp14">
   <w:body>
     <w:p>
       <w:pPr>
@@ -383,51 +383,1866 @@
       </w:r>
     </w:p>
     <w:p/>
-    <w:p>
-      <w:pPr>
+    <w:tbl>
+      <w:tblPr>
+        <w:tblW w:w="7660" w:type="dxa"/>
         <w:jc w:val="center"/>
-      </w:pPr>
-      <w:r>
-        <w:rPr>
-          <w:noProof/>
-        </w:rPr>
-        <w:drawing>
-          <wp:inline distT="0" distB="0" distL="0" distR="0" wp14:anchorId="6C8DBE49" wp14:editId="14C9F4C7">
-            <wp:extent cx="4924425" cy="1790700"/>
-            <wp:effectExtent l="0" t="0" r="9525" b="0"/>
-            <wp:docPr id="1482776927" name="Picture 1"/>
-            <wp:cNvGraphicFramePr>
-              <a:graphicFrameLocks xmlns:a="http://schemas.openxmlformats.org/drawingml/2006/main" noChangeAspect="1"/>
-            </wp:cNvGraphicFramePr>
-            <a:graphic xmlns:a="http://schemas.openxmlformats.org/drawingml/2006/main">
-              <a:graphicData uri="http://schemas.openxmlformats.org/drawingml/2006/picture">
-                <pic:pic xmlns:pic="http://schemas.openxmlformats.org/drawingml/2006/picture">
-                  <pic:nvPicPr>
-                    <pic:cNvPr id="1482776927" name=""/>
-                    <pic:cNvPicPr/>
-                  </pic:nvPicPr>
-                  <pic:blipFill>
-                    <a:blip r:embed="rId9"/>
-                    <a:stretch>
-                      <a:fillRect/>
-                    </a:stretch>
-                  </pic:blipFill>
-                  <pic:spPr>
-                    <a:xfrm>
-                      <a:off x="0" y="0"/>
-                      <a:ext cx="4924425" cy="1790700"/>
-                    </a:xfrm>
-                    <a:prstGeom prst="rect">
-                      <a:avLst/>
-                    </a:prstGeom>
-                  </pic:spPr>
-                </pic:pic>
-              </a:graphicData>
-            </a:graphic>
-          </wp:inline>
-        </w:drawing>
-      </w:r>
-    </w:p>
+        <w:tblLook w:val="04A0" w:firstRow="1" w:lastRow="0" w:firstColumn="1" w:lastColumn="0" w:noHBand="0" w:noVBand="1"/>
+      </w:tblPr>
+      <w:tblGrid>
+        <w:gridCol w:w="1780"/>
+        <w:gridCol w:w="1220"/>
+        <w:gridCol w:w="1120"/>
+        <w:gridCol w:w="1120"/>
+        <w:gridCol w:w="1120"/>
+        <w:gridCol w:w="1300"/>
+      </w:tblGrid>
+      <w:tr>
+        <w:trPr>
+          <w:trHeight w:val="345"/>
+          <w:jc w:val="center"/>
+        </w:trPr>
+        <w:tc>
+          <w:tcPr>
+            <w:tcW w:w="1780" w:type="dxa"/>
+            <w:tcBorders>
+              <w:top w:val="single" w:sz="4" w:space="0" w:color="auto"/>
+              <w:left w:val="single" w:sz="4" w:space="0" w:color="auto"/>
+              <w:bottom w:val="single" w:sz="4" w:space="0" w:color="auto"/>
+              <w:right w:val="single" w:sz="4" w:space="0" w:color="auto"/>
+            </w:tcBorders>
+            <w:shd w:val="clear" w:color="auto" w:fill="auto"/>
+            <w:noWrap/>
+            <w:vAlign w:val="center"/>
+            <w:hideMark/>
+          </w:tcPr>
+          <w:p>
+            <w:pPr>
+              <w:spacing w:after="0" w:line="240" w:lineRule="auto"/>
+              <w:jc w:val="center"/>
+              <w:rPr>
+                <w:rFonts w:ascii="Calibri" w:eastAsia="Times New Roman" w:hAnsi="Calibri" w:cs="Calibri"/>
+                <w:b/>
+                <w:bCs/>
+                <w:color w:val="000000"/>
+              </w:rPr>
+            </w:pPr>
+            <w:r>
+              <w:rPr>
+                <w:rFonts w:ascii="Calibri" w:eastAsia="Times New Roman" w:hAnsi="Calibri" w:cs="Calibri"/>
+                <w:b/>
+                <w:bCs/>
+                <w:color w:val="000000"/>
+              </w:rPr>
+              <w:t>Model</w:t>
+            </w:r>
+          </w:p>
+        </w:tc>
+        <w:tc>
+          <w:tcPr>
+            <w:tcW w:w="1220" w:type="dxa"/>
+            <w:tcBorders>
+              <w:top w:val="single" w:sz="4" w:space="0" w:color="auto"/>
+              <w:left w:val="nil"/>
+              <w:bottom w:val="nil"/>
+              <w:right w:val="single" w:sz="4" w:space="0" w:color="auto"/>
+            </w:tcBorders>
+            <w:shd w:val="clear" w:color="auto" w:fill="auto"/>
+            <w:noWrap/>
+            <w:vAlign w:val="center"/>
+            <w:hideMark/>
+          </w:tcPr>
+          <w:p>
+            <w:pPr>
+              <w:spacing w:after="0" w:line="240" w:lineRule="auto"/>
+              <w:jc w:val="center"/>
+              <w:rPr>
+                <w:rFonts w:ascii="Calibri" w:eastAsia="Times New Roman" w:hAnsi="Calibri" w:cs="Calibri"/>
+                <w:b/>
+                <w:bCs/>
+                <w:color w:val="000000"/>
+              </w:rPr>
+            </w:pPr>
+            <w:r>
+              <w:rPr>
+                <w:rFonts w:ascii="Calibri" w:eastAsia="Times New Roman" w:hAnsi="Calibri" w:cs="Calibri"/>
+                <w:b/>
+                <w:bCs/>
+                <w:color w:val="000000"/>
+              </w:rPr>
+              <w:t>MSE</w:t>
+            </w:r>
+          </w:p>
+        </w:tc>
+        <w:tc>
+          <w:tcPr>
+            <w:tcW w:w="1120" w:type="dxa"/>
+            <w:tcBorders>
+              <w:top w:val="single" w:sz="4" w:space="0" w:color="auto"/>
+              <w:left w:val="nil"/>
+              <w:bottom w:val="nil"/>
+              <w:right w:val="single" w:sz="4" w:space="0" w:color="auto"/>
+            </w:tcBorders>
+            <w:shd w:val="clear" w:color="auto" w:fill="auto"/>
+            <w:noWrap/>
+            <w:vAlign w:val="center"/>
+            <w:hideMark/>
+          </w:tcPr>
+          <w:p>
+            <w:pPr>
+              <w:spacing w:after="0" w:line="240" w:lineRule="auto"/>
+              <w:jc w:val="center"/>
+              <w:rPr>
+                <w:rFonts w:ascii="Calibri" w:eastAsia="Times New Roman" w:hAnsi="Calibri" w:cs="Calibri"/>
+                <w:b/>
+                <w:bCs/>
+                <w:color w:val="000000"/>
+              </w:rPr>
+            </w:pPr>
+            <w:r>
+              <w:rPr>
+                <w:rFonts w:ascii="Calibri" w:eastAsia="Times New Roman" w:hAnsi="Calibri" w:cs="Calibri"/>
+                <w:b/>
+                <w:bCs/>
+                <w:color w:val="000000"/>
+              </w:rPr>
+              <w:t>MAE</w:t>
+            </w:r>
+          </w:p>
+        </w:tc>
+        <w:tc>
+          <w:tcPr>
+            <w:tcW w:w="1120" w:type="dxa"/>
+            <w:tcBorders>
+              <w:top w:val="single" w:sz="4" w:space="0" w:color="auto"/>
+              <w:left w:val="nil"/>
+              <w:bottom w:val="nil"/>
+              <w:right w:val="single" w:sz="4" w:space="0" w:color="auto"/>
+            </w:tcBorders>
+            <w:shd w:val="clear" w:color="auto" w:fill="auto"/>
+            <w:noWrap/>
+            <w:vAlign w:val="center"/>
+            <w:hideMark/>
+          </w:tcPr>
+          <w:p>
+            <w:pPr>
+              <w:spacing w:after="0" w:line="240" w:lineRule="auto"/>
+              <w:jc w:val="center"/>
+              <w:rPr>
+                <w:rFonts w:ascii="Calibri" w:eastAsia="Times New Roman" w:hAnsi="Calibri" w:cs="Calibri"/>
+                <w:b/>
+                <w:bCs/>
+                <w:color w:val="000000"/>
+              </w:rPr>
+            </w:pPr>
+            <w:r>
+              <w:rPr>
+                <w:rFonts w:ascii="Calibri" w:eastAsia="Times New Roman" w:hAnsi="Calibri" w:cs="Calibri"/>
+                <w:b/>
+                <w:bCs/>
+                <w:color w:val="000000"/>
+              </w:rPr>
+              <w:t>MAPE</w:t>
+            </w:r>
+          </w:p>
+        </w:tc>
+        <w:tc>
+          <w:tcPr>
+            <w:tcW w:w="1120" w:type="dxa"/>
+            <w:tcBorders>
+              <w:top w:val="single" w:sz="4" w:space="0" w:color="auto"/>
+              <w:left w:val="nil"/>
+              <w:bottom w:val="nil"/>
+              <w:right w:val="single" w:sz="4" w:space="0" w:color="auto"/>
+            </w:tcBorders>
+            <w:shd w:val="clear" w:color="auto" w:fill="auto"/>
+            <w:noWrap/>
+            <w:vAlign w:val="center"/>
+            <w:hideMark/>
+          </w:tcPr>
+          <w:p>
+            <w:pPr>
+              <w:spacing w:after="0" w:line="240" w:lineRule="auto"/>
+              <w:jc w:val="center"/>
+              <w:rPr>
+                <w:rFonts w:ascii="Calibri" w:eastAsia="Times New Roman" w:hAnsi="Calibri" w:cs="Calibri"/>
+                <w:b/>
+                <w:bCs/>
+                <w:color w:val="000000"/>
+              </w:rPr>
+            </w:pPr>
+            <w:r>
+              <w:rPr>
+                <w:rFonts w:ascii="Calibri" w:eastAsia="Times New Roman" w:hAnsi="Calibri" w:cs="Calibri"/>
+                <w:b/>
+                <w:bCs/>
+                <w:color w:val="000000"/>
+              </w:rPr>
+              <w:t>RMSE</w:t>
+            </w:r>
+          </w:p>
+        </w:tc>
+        <w:tc>
+          <w:tcPr>
+            <w:tcW w:w="1300" w:type="dxa"/>
+            <w:tcBorders>
+              <w:top w:val="single" w:sz="4" w:space="0" w:color="auto"/>
+              <w:left w:val="nil"/>
+              <w:bottom w:val="nil"/>
+              <w:right w:val="single" w:sz="4" w:space="0" w:color="auto"/>
+            </w:tcBorders>
+            <w:shd w:val="clear" w:color="auto" w:fill="auto"/>
+            <w:noWrap/>
+            <w:vAlign w:val="center"/>
+            <w:hideMark/>
+          </w:tcPr>
+          <w:p>
+            <w:pPr>
+              <w:spacing w:after="0" w:line="240" w:lineRule="auto"/>
+              <w:jc w:val="center"/>
+              <w:rPr>
+                <w:rFonts w:ascii="Calibri" w:eastAsia="Times New Roman" w:hAnsi="Calibri" w:cs="Calibri"/>
+                <w:b/>
+                <w:bCs/>
+                <w:color w:val="000000"/>
+              </w:rPr>
+            </w:pPr>
+            <w:r>
+              <w:rPr>
+                <w:rFonts w:ascii="Calibri" w:eastAsia="Times New Roman" w:hAnsi="Calibri" w:cs="Calibri"/>
+                <w:b/>
+                <w:bCs/>
+                <w:color w:val="000000"/>
+              </w:rPr>
+              <w:t>R</w:t>
+            </w:r>
+            <w:r>
+              <w:rPr>
+                <w:rFonts w:ascii="Calibri" w:eastAsia="Times New Roman" w:hAnsi="Calibri" w:cs="Calibri"/>
+                <w:b/>
+                <w:bCs/>
+                <w:color w:val="000000"/>
+                <w:vertAlign w:val="superscript"/>
+              </w:rPr>
+              <w:t>2</w:t>
+            </w:r>
+          </w:p>
+        </w:tc>
+      </w:tr>
+      <w:tr>
+        <w:trPr>
+          <w:trHeight w:val="300"/>
+          <w:jc w:val="center"/>
+        </w:trPr>
+        <w:tc>
+          <w:tcPr>
+            <w:tcW w:w="1780" w:type="dxa"/>
+            <w:tcBorders>
+              <w:top w:val="nil"/>
+              <w:left w:val="single" w:sz="4" w:space="0" w:color="auto"/>
+              <w:bottom w:val="single" w:sz="4" w:space="0" w:color="auto"/>
+              <w:right w:val="nil"/>
+            </w:tcBorders>
+            <w:shd w:val="clear" w:color="auto" w:fill="auto"/>
+            <w:noWrap/>
+            <w:vAlign w:val="center"/>
+            <w:hideMark/>
+          </w:tcPr>
+          <w:p>
+            <w:pPr>
+              <w:spacing w:after="0" w:line="240" w:lineRule="auto"/>
+              <w:jc w:val="center"/>
+              <w:rPr>
+                <w:rFonts w:ascii="Calibri" w:eastAsia="Times New Roman" w:hAnsi="Calibri" w:cs="Calibri"/>
+                <w:color w:val="000000"/>
+              </w:rPr>
+            </w:pPr>
+            <w:r>
+              <w:rPr>
+                <w:rFonts w:ascii="Calibri" w:eastAsia="Times New Roman" w:hAnsi="Calibri" w:cs="Calibri"/>
+                <w:color w:val="000000"/>
+              </w:rPr>
+              <w:t>Linear Regression</w:t>
+            </w:r>
+          </w:p>
+        </w:tc>
+        <w:tc>
+          <w:tcPr>
+            <w:tcW w:w="1220" w:type="dxa"/>
+            <w:tcBorders>
+              <w:top w:val="single" w:sz="4" w:space="0" w:color="auto"/>
+              <w:left w:val="single" w:sz="4" w:space="0" w:color="auto"/>
+              <w:bottom w:val="single" w:sz="4" w:space="0" w:color="auto"/>
+              <w:right w:val="single" w:sz="4" w:space="0" w:color="auto"/>
+            </w:tcBorders>
+            <w:shd w:val="clear" w:color="auto" w:fill="auto"/>
+            <w:noWrap/>
+            <w:vAlign w:val="center"/>
+            <w:hideMark/>
+          </w:tcPr>
+          <w:p>
+            <w:pPr>
+              <w:spacing w:after="0" w:line="240" w:lineRule="auto"/>
+              <w:jc w:val="center"/>
+              <w:rPr>
+                <w:rFonts w:ascii="Calibri" w:eastAsia="Times New Roman" w:hAnsi="Calibri" w:cs="Calibri"/>
+                <w:color w:val="000000"/>
+              </w:rPr>
+            </w:pPr>
+            <w:r>
+              <w:rPr>
+                <w:rFonts w:ascii="Calibri" w:eastAsia="Times New Roman" w:hAnsi="Calibri" w:cs="Calibri"/>
+                <w:color w:val="000000"/>
+              </w:rPr>
+              <w:t>15.85</w:t>
+            </w:r>
+          </w:p>
+        </w:tc>
+        <w:tc>
+          <w:tcPr>
+            <w:tcW w:w="1120" w:type="dxa"/>
+            <w:tcBorders>
+              <w:top w:val="single" w:sz="4" w:space="0" w:color="auto"/>
+              <w:left w:val="nil"/>
+              <w:bottom w:val="single" w:sz="4" w:space="0" w:color="auto"/>
+              <w:right w:val="single" w:sz="4" w:space="0" w:color="auto"/>
+            </w:tcBorders>
+            <w:shd w:val="clear" w:color="auto" w:fill="auto"/>
+            <w:noWrap/>
+            <w:vAlign w:val="center"/>
+            <w:hideMark/>
+          </w:tcPr>
+          <w:p>
+            <w:pPr>
+              <w:spacing w:after="0" w:line="240" w:lineRule="auto"/>
+              <w:jc w:val="center"/>
+              <w:rPr>
+                <w:rFonts w:ascii="Calibri" w:eastAsia="Times New Roman" w:hAnsi="Calibri" w:cs="Calibri"/>
+                <w:color w:val="000000"/>
+              </w:rPr>
+            </w:pPr>
+            <w:r>
+              <w:rPr>
+                <w:rFonts w:ascii="Calibri" w:eastAsia="Times New Roman" w:hAnsi="Calibri" w:cs="Calibri"/>
+                <w:color w:val="000000"/>
+              </w:rPr>
+              <w:t>1.11</w:t>
+            </w:r>
+          </w:p>
+        </w:tc>
+        <w:tc>
+          <w:tcPr>
+            <w:tcW w:w="1120" w:type="dxa"/>
+            <w:tcBorders>
+              <w:top w:val="single" w:sz="4" w:space="0" w:color="auto"/>
+              <w:left w:val="nil"/>
+              <w:bottom w:val="single" w:sz="4" w:space="0" w:color="auto"/>
+              <w:right w:val="single" w:sz="4" w:space="0" w:color="auto"/>
+            </w:tcBorders>
+            <w:shd w:val="clear" w:color="auto" w:fill="auto"/>
+            <w:noWrap/>
+            <w:vAlign w:val="center"/>
+            <w:hideMark/>
+          </w:tcPr>
+          <w:p>
+            <w:pPr>
+              <w:spacing w:after="0" w:line="240" w:lineRule="auto"/>
+              <w:jc w:val="center"/>
+              <w:rPr>
+                <w:rFonts w:ascii="Calibri" w:eastAsia="Times New Roman" w:hAnsi="Calibri" w:cs="Calibri"/>
+                <w:color w:val="000000"/>
+              </w:rPr>
+            </w:pPr>
+            <w:r>
+              <w:rPr>
+                <w:rFonts w:ascii="Calibri" w:eastAsia="Times New Roman" w:hAnsi="Calibri" w:cs="Calibri"/>
+                <w:color w:val="000000"/>
+              </w:rPr>
+              <w:t>0.56</w:t>
+            </w:r>
+          </w:p>
+        </w:tc>
+        <w:tc>
+          <w:tcPr>
+            <w:tcW w:w="1120" w:type="dxa"/>
+            <w:tcBorders>
+              <w:top w:val="single" w:sz="4" w:space="0" w:color="auto"/>
+              <w:left w:val="nil"/>
+              <w:bottom w:val="single" w:sz="4" w:space="0" w:color="auto"/>
+              <w:right w:val="single" w:sz="4" w:space="0" w:color="auto"/>
+            </w:tcBorders>
+            <w:shd w:val="clear" w:color="auto" w:fill="auto"/>
+            <w:noWrap/>
+            <w:vAlign w:val="center"/>
+            <w:hideMark/>
+          </w:tcPr>
+          <w:p>
+            <w:pPr>
+              <w:spacing w:after="0" w:line="240" w:lineRule="auto"/>
+              <w:jc w:val="center"/>
+              <w:rPr>
+                <w:rFonts w:ascii="Calibri" w:eastAsia="Times New Roman" w:hAnsi="Calibri" w:cs="Calibri"/>
+                <w:color w:val="000000"/>
+              </w:rPr>
+            </w:pPr>
+            <w:r>
+              <w:rPr>
+                <w:rFonts w:ascii="Calibri" w:eastAsia="Times New Roman" w:hAnsi="Calibri" w:cs="Calibri"/>
+                <w:color w:val="000000"/>
+              </w:rPr>
+              <w:t>3.98</w:t>
+            </w:r>
+          </w:p>
+        </w:tc>
+        <w:tc>
+          <w:tcPr>
+            <w:tcW w:w="1300" w:type="dxa"/>
+            <w:tcBorders>
+              <w:top w:val="single" w:sz="4" w:space="0" w:color="auto"/>
+              <w:left w:val="nil"/>
+              <w:bottom w:val="single" w:sz="4" w:space="0" w:color="auto"/>
+              <w:right w:val="single" w:sz="4" w:space="0" w:color="auto"/>
+            </w:tcBorders>
+            <w:shd w:val="clear" w:color="auto" w:fill="auto"/>
+            <w:noWrap/>
+            <w:vAlign w:val="center"/>
+            <w:hideMark/>
+          </w:tcPr>
+          <w:p>
+            <w:pPr>
+              <w:spacing w:after="0" w:line="240" w:lineRule="auto"/>
+              <w:jc w:val="center"/>
+              <w:rPr>
+                <w:rFonts w:ascii="Calibri" w:eastAsia="Times New Roman" w:hAnsi="Calibri" w:cs="Calibri"/>
+                <w:color w:val="000000"/>
+              </w:rPr>
+            </w:pPr>
+            <w:r>
+              <w:rPr>
+                <w:rFonts w:ascii="Calibri" w:eastAsia="Times New Roman" w:hAnsi="Calibri" w:cs="Calibri"/>
+                <w:color w:val="000000"/>
+              </w:rPr>
+              <w:t>-12.89</w:t>
+            </w:r>
+          </w:p>
+        </w:tc>
+      </w:tr>
+      <w:tr>
+        <w:trPr>
+          <w:trHeight w:val="300"/>
+          <w:jc w:val="center"/>
+        </w:trPr>
+        <w:tc>
+          <w:tcPr>
+            <w:tcW w:w="1780" w:type="dxa"/>
+            <w:tcBorders>
+              <w:top w:val="nil"/>
+              <w:left w:val="single" w:sz="4" w:space="0" w:color="auto"/>
+              <w:bottom w:val="single" w:sz="4" w:space="0" w:color="auto"/>
+              <w:right w:val="nil"/>
+            </w:tcBorders>
+            <w:shd w:val="clear" w:color="auto" w:fill="auto"/>
+            <w:noWrap/>
+            <w:vAlign w:val="center"/>
+            <w:hideMark/>
+          </w:tcPr>
+          <w:p>
+            <w:pPr>
+              <w:spacing w:after="0" w:line="240" w:lineRule="auto"/>
+              <w:jc w:val="center"/>
+              <w:rPr>
+                <w:rFonts w:ascii="Calibri" w:eastAsia="Times New Roman" w:hAnsi="Calibri" w:cs="Calibri"/>
+                <w:color w:val="000000"/>
+              </w:rPr>
+            </w:pPr>
+            <w:r>
+              <w:rPr>
+                <w:rFonts w:ascii="Calibri" w:eastAsia="Times New Roman" w:hAnsi="Calibri" w:cs="Calibri"/>
+                <w:color w:val="000000"/>
+              </w:rPr>
+              <w:t>Random Forest</w:t>
+            </w:r>
+          </w:p>
+        </w:tc>
+        <w:tc>
+          <w:tcPr>
+            <w:tcW w:w="1220" w:type="dxa"/>
+            <w:tcBorders>
+              <w:top w:val="nil"/>
+              <w:left w:val="single" w:sz="4" w:space="0" w:color="auto"/>
+              <w:bottom w:val="single" w:sz="4" w:space="0" w:color="auto"/>
+              <w:right w:val="single" w:sz="4" w:space="0" w:color="auto"/>
+            </w:tcBorders>
+            <w:shd w:val="clear" w:color="auto" w:fill="auto"/>
+            <w:noWrap/>
+            <w:vAlign w:val="bottom"/>
+            <w:hideMark/>
+          </w:tcPr>
+          <w:p>
+            <w:pPr>
+              <w:spacing w:after="0" w:line="240" w:lineRule="auto"/>
+              <w:jc w:val="center"/>
+              <w:rPr>
+                <w:rFonts w:ascii="Calibri" w:eastAsia="Times New Roman" w:hAnsi="Calibri" w:cs="Calibri"/>
+                <w:color w:val="000000"/>
+              </w:rPr>
+            </w:pPr>
+            <w:r>
+              <w:rPr>
+                <w:rFonts w:ascii="Calibri" w:eastAsia="Times New Roman" w:hAnsi="Calibri" w:cs="Calibri"/>
+                <w:color w:val="000000"/>
+              </w:rPr>
+              <w:t>0.29</w:t>
+            </w:r>
+          </w:p>
+        </w:tc>
+        <w:tc>
+          <w:tcPr>
+            <w:tcW w:w="1120" w:type="dxa"/>
+            <w:tcBorders>
+              <w:top w:val="nil"/>
+              <w:left w:val="nil"/>
+              <w:bottom w:val="single" w:sz="4" w:space="0" w:color="auto"/>
+              <w:right w:val="single" w:sz="4" w:space="0" w:color="auto"/>
+            </w:tcBorders>
+            <w:shd w:val="clear" w:color="auto" w:fill="auto"/>
+            <w:noWrap/>
+            <w:vAlign w:val="bottom"/>
+            <w:hideMark/>
+          </w:tcPr>
+          <w:p>
+            <w:pPr>
+              <w:spacing w:after="0" w:line="240" w:lineRule="auto"/>
+              <w:jc w:val="center"/>
+              <w:rPr>
+                <w:rFonts w:ascii="Calibri" w:eastAsia="Times New Roman" w:hAnsi="Calibri" w:cs="Calibri"/>
+                <w:color w:val="000000"/>
+              </w:rPr>
+            </w:pPr>
+            <w:r>
+              <w:rPr>
+                <w:rFonts w:ascii="Calibri" w:eastAsia="Times New Roman" w:hAnsi="Calibri" w:cs="Calibri"/>
+                <w:color w:val="000000"/>
+              </w:rPr>
+              <w:t>0.39</w:t>
+            </w:r>
+          </w:p>
+        </w:tc>
+        <w:tc>
+          <w:tcPr>
+            <w:tcW w:w="1120" w:type="dxa"/>
+            <w:tcBorders>
+              <w:top w:val="nil"/>
+              <w:left w:val="nil"/>
+              <w:bottom w:val="single" w:sz="4" w:space="0" w:color="auto"/>
+              <w:right w:val="single" w:sz="4" w:space="0" w:color="auto"/>
+            </w:tcBorders>
+            <w:shd w:val="clear" w:color="auto" w:fill="auto"/>
+            <w:noWrap/>
+            <w:vAlign w:val="bottom"/>
+            <w:hideMark/>
+          </w:tcPr>
+          <w:p>
+            <w:pPr>
+              <w:spacing w:after="0" w:line="240" w:lineRule="auto"/>
+              <w:jc w:val="center"/>
+              <w:rPr>
+                <w:rFonts w:ascii="Calibri" w:eastAsia="Times New Roman" w:hAnsi="Calibri" w:cs="Calibri"/>
+                <w:color w:val="000000"/>
+              </w:rPr>
+            </w:pPr>
+            <w:r>
+              <w:rPr>
+                <w:rFonts w:ascii="Calibri" w:eastAsia="Times New Roman" w:hAnsi="Calibri" w:cs="Calibri"/>
+                <w:color w:val="000000"/>
+              </w:rPr>
+              <w:t>0.18</w:t>
+            </w:r>
+          </w:p>
+        </w:tc>
+        <w:tc>
+          <w:tcPr>
+            <w:tcW w:w="1120" w:type="dxa"/>
+            <w:tcBorders>
+              <w:top w:val="nil"/>
+              <w:left w:val="nil"/>
+              <w:bottom w:val="single" w:sz="4" w:space="0" w:color="auto"/>
+              <w:right w:val="single" w:sz="4" w:space="0" w:color="auto"/>
+            </w:tcBorders>
+            <w:shd w:val="clear" w:color="auto" w:fill="auto"/>
+            <w:noWrap/>
+            <w:vAlign w:val="bottom"/>
+            <w:hideMark/>
+          </w:tcPr>
+          <w:p>
+            <w:pPr>
+              <w:spacing w:after="0" w:line="240" w:lineRule="auto"/>
+              <w:jc w:val="center"/>
+              <w:rPr>
+                <w:rFonts w:ascii="Calibri" w:eastAsia="Times New Roman" w:hAnsi="Calibri" w:cs="Calibri"/>
+                <w:color w:val="000000"/>
+              </w:rPr>
+            </w:pPr>
+            <w:r>
+              <w:rPr>
+                <w:rFonts w:ascii="Calibri" w:eastAsia="Times New Roman" w:hAnsi="Calibri" w:cs="Calibri"/>
+                <w:color w:val="000000"/>
+              </w:rPr>
+              <w:t>0.54</w:t>
+            </w:r>
+          </w:p>
+        </w:tc>
+        <w:tc>
+          <w:tcPr>
+            <w:tcW w:w="1300" w:type="dxa"/>
+            <w:tcBorders>
+              <w:top w:val="nil"/>
+              <w:left w:val="nil"/>
+              <w:bottom w:val="single" w:sz="4" w:space="0" w:color="auto"/>
+              <w:right w:val="single" w:sz="4" w:space="0" w:color="auto"/>
+            </w:tcBorders>
+            <w:shd w:val="clear" w:color="auto" w:fill="auto"/>
+            <w:noWrap/>
+            <w:vAlign w:val="bottom"/>
+            <w:hideMark/>
+          </w:tcPr>
+          <w:p>
+            <w:pPr>
+              <w:spacing w:after="0" w:line="240" w:lineRule="auto"/>
+              <w:jc w:val="center"/>
+              <w:rPr>
+                <w:rFonts w:ascii="Calibri" w:eastAsia="Times New Roman" w:hAnsi="Calibri" w:cs="Calibri"/>
+                <w:color w:val="000000"/>
+              </w:rPr>
+            </w:pPr>
+            <w:r>
+              <w:rPr>
+                <w:rFonts w:ascii="Calibri" w:eastAsia="Times New Roman" w:hAnsi="Calibri" w:cs="Calibri"/>
+                <w:color w:val="000000"/>
+              </w:rPr>
+              <w:t>0.74</w:t>
+            </w:r>
+          </w:p>
+        </w:tc>
+      </w:tr>
+      <w:tr>
+        <w:trPr>
+          <w:trHeight w:val="300"/>
+          <w:jc w:val="center"/>
+        </w:trPr>
+        <w:tc>
+          <w:tcPr>
+            <w:tcW w:w="1780" w:type="dxa"/>
+            <w:tcBorders>
+              <w:top w:val="nil"/>
+              <w:left w:val="single" w:sz="4" w:space="0" w:color="auto"/>
+              <w:bottom w:val="single" w:sz="4" w:space="0" w:color="auto"/>
+              <w:right w:val="nil"/>
+            </w:tcBorders>
+            <w:shd w:val="clear" w:color="auto" w:fill="auto"/>
+            <w:noWrap/>
+            <w:vAlign w:val="center"/>
+            <w:hideMark/>
+          </w:tcPr>
+          <w:p>
+            <w:pPr>
+              <w:spacing w:after="0" w:line="240" w:lineRule="auto"/>
+              <w:jc w:val="center"/>
+              <w:rPr>
+                <w:rFonts w:ascii="Calibri" w:eastAsia="Times New Roman" w:hAnsi="Calibri" w:cs="Calibri"/>
+                <w:b/>
+                <w:bCs/>
+                <w:color w:val="000000"/>
+              </w:rPr>
+            </w:pPr>
+            <w:proofErr w:type="spellStart"/>
+            <w:r>
+              <w:rPr>
+                <w:rFonts w:ascii="Calibri" w:eastAsia="Times New Roman" w:hAnsi="Calibri" w:cs="Calibri"/>
+                <w:b/>
+                <w:bCs/>
+                <w:color w:val="000000"/>
+              </w:rPr>
+              <w:t>XGBoost</w:t>
+            </w:r>
+            <w:proofErr w:type="spellEnd"/>
+          </w:p>
+        </w:tc>
+        <w:tc>
+          <w:tcPr>
+            <w:tcW w:w="1220" w:type="dxa"/>
+            <w:tcBorders>
+              <w:top w:val="nil"/>
+              <w:left w:val="single" w:sz="4" w:space="0" w:color="auto"/>
+              <w:bottom w:val="single" w:sz="4" w:space="0" w:color="auto"/>
+              <w:right w:val="single" w:sz="4" w:space="0" w:color="auto"/>
+            </w:tcBorders>
+            <w:shd w:val="clear" w:color="auto" w:fill="auto"/>
+            <w:noWrap/>
+            <w:vAlign w:val="bottom"/>
+            <w:hideMark/>
+          </w:tcPr>
+          <w:p>
+            <w:pPr>
+              <w:spacing w:after="0" w:line="240" w:lineRule="auto"/>
+              <w:jc w:val="center"/>
+              <w:rPr>
+                <w:rFonts w:ascii="Calibri" w:eastAsia="Times New Roman" w:hAnsi="Calibri" w:cs="Calibri"/>
+                <w:b/>
+                <w:bCs/>
+                <w:color w:val="FF0000"/>
+              </w:rPr>
+            </w:pPr>
+            <w:r>
+              <w:rPr>
+                <w:rFonts w:ascii="Calibri" w:eastAsia="Times New Roman" w:hAnsi="Calibri" w:cs="Calibri"/>
+                <w:b/>
+                <w:bCs/>
+                <w:color w:val="FF0000"/>
+              </w:rPr>
+              <w:t>0.26</w:t>
+            </w:r>
+          </w:p>
+        </w:tc>
+        <w:tc>
+          <w:tcPr>
+            <w:tcW w:w="1120" w:type="dxa"/>
+            <w:tcBorders>
+              <w:top w:val="nil"/>
+              <w:left w:val="nil"/>
+              <w:bottom w:val="single" w:sz="4" w:space="0" w:color="auto"/>
+              <w:right w:val="single" w:sz="4" w:space="0" w:color="auto"/>
+            </w:tcBorders>
+            <w:shd w:val="clear" w:color="auto" w:fill="auto"/>
+            <w:noWrap/>
+            <w:vAlign w:val="bottom"/>
+            <w:hideMark/>
+          </w:tcPr>
+          <w:p>
+            <w:pPr>
+              <w:spacing w:after="0" w:line="240" w:lineRule="auto"/>
+              <w:jc w:val="center"/>
+              <w:rPr>
+                <w:rFonts w:ascii="Calibri" w:eastAsia="Times New Roman" w:hAnsi="Calibri" w:cs="Calibri"/>
+                <w:b/>
+                <w:bCs/>
+                <w:color w:val="FF0000"/>
+              </w:rPr>
+            </w:pPr>
+            <w:r>
+              <w:rPr>
+                <w:rFonts w:ascii="Calibri" w:eastAsia="Times New Roman" w:hAnsi="Calibri" w:cs="Calibri"/>
+                <w:b/>
+                <w:bCs/>
+                <w:color w:val="FF0000"/>
+              </w:rPr>
+              <w:t>0.35</w:t>
+            </w:r>
+          </w:p>
+        </w:tc>
+        <w:tc>
+          <w:tcPr>
+            <w:tcW w:w="1120" w:type="dxa"/>
+            <w:tcBorders>
+              <w:top w:val="nil"/>
+              <w:left w:val="nil"/>
+              <w:bottom w:val="single" w:sz="4" w:space="0" w:color="auto"/>
+              <w:right w:val="single" w:sz="4" w:space="0" w:color="auto"/>
+            </w:tcBorders>
+            <w:shd w:val="clear" w:color="auto" w:fill="auto"/>
+            <w:noWrap/>
+            <w:vAlign w:val="bottom"/>
+            <w:hideMark/>
+          </w:tcPr>
+          <w:p>
+            <w:pPr>
+              <w:spacing w:after="0" w:line="240" w:lineRule="auto"/>
+              <w:jc w:val="center"/>
+              <w:rPr>
+                <w:rFonts w:ascii="Calibri" w:eastAsia="Times New Roman" w:hAnsi="Calibri" w:cs="Calibri"/>
+                <w:b/>
+                <w:bCs/>
+                <w:color w:val="FF0000"/>
+              </w:rPr>
+            </w:pPr>
+            <w:r>
+              <w:rPr>
+                <w:rFonts w:ascii="Calibri" w:eastAsia="Times New Roman" w:hAnsi="Calibri" w:cs="Calibri"/>
+                <w:b/>
+                <w:bCs/>
+                <w:color w:val="FF0000"/>
+              </w:rPr>
+              <w:t>0.16</w:t>
+            </w:r>
+          </w:p>
+        </w:tc>
+        <w:tc>
+          <w:tcPr>
+            <w:tcW w:w="1120" w:type="dxa"/>
+            <w:tcBorders>
+              <w:top w:val="nil"/>
+              <w:left w:val="nil"/>
+              <w:bottom w:val="single" w:sz="4" w:space="0" w:color="auto"/>
+              <w:right w:val="single" w:sz="4" w:space="0" w:color="auto"/>
+            </w:tcBorders>
+            <w:shd w:val="clear" w:color="auto" w:fill="auto"/>
+            <w:noWrap/>
+            <w:vAlign w:val="bottom"/>
+            <w:hideMark/>
+          </w:tcPr>
+          <w:p>
+            <w:pPr>
+              <w:spacing w:after="0" w:line="240" w:lineRule="auto"/>
+              <w:jc w:val="center"/>
+              <w:rPr>
+                <w:rFonts w:ascii="Calibri" w:eastAsia="Times New Roman" w:hAnsi="Calibri" w:cs="Calibri"/>
+                <w:b/>
+                <w:bCs/>
+                <w:color w:val="FF0000"/>
+              </w:rPr>
+            </w:pPr>
+            <w:r>
+              <w:rPr>
+                <w:rFonts w:ascii="Calibri" w:eastAsia="Times New Roman" w:hAnsi="Calibri" w:cs="Calibri"/>
+                <w:b/>
+                <w:bCs/>
+                <w:color w:val="FF0000"/>
+              </w:rPr>
+              <w:t>0.51</w:t>
+            </w:r>
+          </w:p>
+        </w:tc>
+        <w:tc>
+          <w:tcPr>
+            <w:tcW w:w="1300" w:type="dxa"/>
+            <w:tcBorders>
+              <w:top w:val="nil"/>
+              <w:left w:val="nil"/>
+              <w:bottom w:val="single" w:sz="4" w:space="0" w:color="auto"/>
+              <w:right w:val="single" w:sz="4" w:space="0" w:color="auto"/>
+            </w:tcBorders>
+            <w:shd w:val="clear" w:color="auto" w:fill="auto"/>
+            <w:noWrap/>
+            <w:vAlign w:val="bottom"/>
+            <w:hideMark/>
+          </w:tcPr>
+          <w:p>
+            <w:pPr>
+              <w:spacing w:after="0" w:line="240" w:lineRule="auto"/>
+              <w:jc w:val="center"/>
+              <w:rPr>
+                <w:rFonts w:ascii="Calibri" w:eastAsia="Times New Roman" w:hAnsi="Calibri" w:cs="Calibri"/>
+                <w:b/>
+                <w:bCs/>
+                <w:color w:val="FF0000"/>
+              </w:rPr>
+            </w:pPr>
+            <w:r>
+              <w:rPr>
+                <w:rFonts w:ascii="Calibri" w:eastAsia="Times New Roman" w:hAnsi="Calibri" w:cs="Calibri"/>
+                <w:b/>
+                <w:bCs/>
+                <w:color w:val="FF0000"/>
+              </w:rPr>
+              <w:t>0.77</w:t>
+            </w:r>
+          </w:p>
+        </w:tc>
+      </w:tr>
+      <w:tr>
+        <w:trPr>
+          <w:trHeight w:val="300"/>
+          <w:jc w:val="center"/>
+        </w:trPr>
+        <w:tc>
+          <w:tcPr>
+            <w:tcW w:w="1780" w:type="dxa"/>
+            <w:tcBorders>
+              <w:top w:val="nil"/>
+              <w:left w:val="single" w:sz="4" w:space="0" w:color="auto"/>
+              <w:bottom w:val="single" w:sz="4" w:space="0" w:color="auto"/>
+              <w:right w:val="nil"/>
+            </w:tcBorders>
+            <w:shd w:val="clear" w:color="auto" w:fill="auto"/>
+            <w:noWrap/>
+            <w:vAlign w:val="center"/>
+            <w:hideMark/>
+          </w:tcPr>
+          <w:p>
+            <w:pPr>
+              <w:spacing w:after="0" w:line="240" w:lineRule="auto"/>
+              <w:jc w:val="center"/>
+              <w:rPr>
+                <w:rFonts w:ascii="Calibri" w:eastAsia="Times New Roman" w:hAnsi="Calibri" w:cs="Calibri"/>
+                <w:color w:val="000000"/>
+              </w:rPr>
+            </w:pPr>
+            <w:r>
+              <w:rPr>
+                <w:rFonts w:ascii="Calibri" w:eastAsia="Times New Roman" w:hAnsi="Calibri" w:cs="Calibri"/>
+                <w:color w:val="000000"/>
+              </w:rPr>
+              <w:t>Gradient Boosting</w:t>
+            </w:r>
+          </w:p>
+        </w:tc>
+        <w:tc>
+          <w:tcPr>
+            <w:tcW w:w="1220" w:type="dxa"/>
+            <w:tcBorders>
+              <w:top w:val="nil"/>
+              <w:left w:val="single" w:sz="4" w:space="0" w:color="auto"/>
+              <w:bottom w:val="single" w:sz="4" w:space="0" w:color="auto"/>
+              <w:right w:val="single" w:sz="4" w:space="0" w:color="auto"/>
+            </w:tcBorders>
+            <w:shd w:val="clear" w:color="auto" w:fill="auto"/>
+            <w:noWrap/>
+            <w:vAlign w:val="bottom"/>
+            <w:hideMark/>
+          </w:tcPr>
+          <w:p>
+            <w:pPr>
+              <w:spacing w:after="0" w:line="240" w:lineRule="auto"/>
+              <w:jc w:val="center"/>
+              <w:rPr>
+                <w:rFonts w:ascii="Calibri" w:eastAsia="Times New Roman" w:hAnsi="Calibri" w:cs="Calibri"/>
+                <w:color w:val="000000"/>
+              </w:rPr>
+            </w:pPr>
+            <w:r>
+              <w:rPr>
+                <w:rFonts w:ascii="Calibri" w:eastAsia="Times New Roman" w:hAnsi="Calibri" w:cs="Calibri"/>
+                <w:color w:val="000000"/>
+              </w:rPr>
+              <w:t>0.29</w:t>
+            </w:r>
+          </w:p>
+        </w:tc>
+        <w:tc>
+          <w:tcPr>
+            <w:tcW w:w="1120" w:type="dxa"/>
+            <w:tcBorders>
+              <w:top w:val="nil"/>
+              <w:left w:val="nil"/>
+              <w:bottom w:val="single" w:sz="4" w:space="0" w:color="auto"/>
+              <w:right w:val="single" w:sz="4" w:space="0" w:color="auto"/>
+            </w:tcBorders>
+            <w:shd w:val="clear" w:color="auto" w:fill="auto"/>
+            <w:noWrap/>
+            <w:vAlign w:val="bottom"/>
+            <w:hideMark/>
+          </w:tcPr>
+          <w:p>
+            <w:pPr>
+              <w:spacing w:after="0" w:line="240" w:lineRule="auto"/>
+              <w:jc w:val="center"/>
+              <w:rPr>
+                <w:rFonts w:ascii="Calibri" w:eastAsia="Times New Roman" w:hAnsi="Calibri" w:cs="Calibri"/>
+                <w:color w:val="000000"/>
+              </w:rPr>
+            </w:pPr>
+            <w:r>
+              <w:rPr>
+                <w:rFonts w:ascii="Calibri" w:eastAsia="Times New Roman" w:hAnsi="Calibri" w:cs="Calibri"/>
+                <w:color w:val="000000"/>
+              </w:rPr>
+              <w:t>0.39</w:t>
+            </w:r>
+          </w:p>
+        </w:tc>
+        <w:tc>
+          <w:tcPr>
+            <w:tcW w:w="1120" w:type="dxa"/>
+            <w:tcBorders>
+              <w:top w:val="nil"/>
+              <w:left w:val="nil"/>
+              <w:bottom w:val="single" w:sz="4" w:space="0" w:color="auto"/>
+              <w:right w:val="single" w:sz="4" w:space="0" w:color="auto"/>
+            </w:tcBorders>
+            <w:shd w:val="clear" w:color="auto" w:fill="auto"/>
+            <w:noWrap/>
+            <w:vAlign w:val="bottom"/>
+            <w:hideMark/>
+          </w:tcPr>
+          <w:p>
+            <w:pPr>
+              <w:spacing w:after="0" w:line="240" w:lineRule="auto"/>
+              <w:jc w:val="center"/>
+              <w:rPr>
+                <w:rFonts w:ascii="Calibri" w:eastAsia="Times New Roman" w:hAnsi="Calibri" w:cs="Calibri"/>
+                <w:color w:val="000000"/>
+              </w:rPr>
+            </w:pPr>
+            <w:r>
+              <w:rPr>
+                <w:rFonts w:ascii="Calibri" w:eastAsia="Times New Roman" w:hAnsi="Calibri" w:cs="Calibri"/>
+                <w:color w:val="000000"/>
+              </w:rPr>
+              <w:t>0.18</w:t>
+            </w:r>
+          </w:p>
+        </w:tc>
+        <w:tc>
+          <w:tcPr>
+            <w:tcW w:w="1120" w:type="dxa"/>
+            <w:tcBorders>
+              <w:top w:val="nil"/>
+              <w:left w:val="nil"/>
+              <w:bottom w:val="single" w:sz="4" w:space="0" w:color="auto"/>
+              <w:right w:val="single" w:sz="4" w:space="0" w:color="auto"/>
+            </w:tcBorders>
+            <w:shd w:val="clear" w:color="auto" w:fill="auto"/>
+            <w:noWrap/>
+            <w:vAlign w:val="bottom"/>
+            <w:hideMark/>
+          </w:tcPr>
+          <w:p>
+            <w:pPr>
+              <w:spacing w:after="0" w:line="240" w:lineRule="auto"/>
+              <w:jc w:val="center"/>
+              <w:rPr>
+                <w:rFonts w:ascii="Calibri" w:eastAsia="Times New Roman" w:hAnsi="Calibri" w:cs="Calibri"/>
+                <w:color w:val="000000"/>
+              </w:rPr>
+            </w:pPr>
+            <w:r>
+              <w:rPr>
+                <w:rFonts w:ascii="Calibri" w:eastAsia="Times New Roman" w:hAnsi="Calibri" w:cs="Calibri"/>
+                <w:color w:val="000000"/>
+              </w:rPr>
+              <w:t>0.54</w:t>
+            </w:r>
+          </w:p>
+        </w:tc>
+        <w:tc>
+          <w:tcPr>
+            <w:tcW w:w="1300" w:type="dxa"/>
+            <w:tcBorders>
+              <w:top w:val="nil"/>
+              <w:left w:val="nil"/>
+              <w:bottom w:val="single" w:sz="4" w:space="0" w:color="auto"/>
+              <w:right w:val="single" w:sz="4" w:space="0" w:color="auto"/>
+            </w:tcBorders>
+            <w:shd w:val="clear" w:color="auto" w:fill="auto"/>
+            <w:noWrap/>
+            <w:vAlign w:val="bottom"/>
+            <w:hideMark/>
+          </w:tcPr>
+          <w:p>
+            <w:pPr>
+              <w:spacing w:after="0" w:line="240" w:lineRule="auto"/>
+              <w:jc w:val="center"/>
+              <w:rPr>
+                <w:rFonts w:ascii="Calibri" w:eastAsia="Times New Roman" w:hAnsi="Calibri" w:cs="Calibri"/>
+                <w:color w:val="000000"/>
+              </w:rPr>
+            </w:pPr>
+            <w:r>
+              <w:rPr>
+                <w:rFonts w:ascii="Calibri" w:eastAsia="Times New Roman" w:hAnsi="Calibri" w:cs="Calibri"/>
+                <w:color w:val="000000"/>
+              </w:rPr>
+              <w:t>0.75</w:t>
+            </w:r>
+          </w:p>
+        </w:tc>
+      </w:tr>
+      <w:tr>
+        <w:trPr>
+          <w:trHeight w:val="300"/>
+          <w:jc w:val="center"/>
+        </w:trPr>
+        <w:tc>
+          <w:tcPr>
+            <w:tcW w:w="1780" w:type="dxa"/>
+            <w:tcBorders>
+              <w:top w:val="nil"/>
+              <w:left w:val="single" w:sz="4" w:space="0" w:color="auto"/>
+              <w:bottom w:val="single" w:sz="4" w:space="0" w:color="auto"/>
+              <w:right w:val="nil"/>
+            </w:tcBorders>
+            <w:shd w:val="clear" w:color="auto" w:fill="auto"/>
+            <w:noWrap/>
+            <w:vAlign w:val="center"/>
+            <w:hideMark/>
+          </w:tcPr>
+          <w:p>
+            <w:pPr>
+              <w:spacing w:after="0" w:line="240" w:lineRule="auto"/>
+              <w:jc w:val="center"/>
+              <w:rPr>
+                <w:rFonts w:ascii="Calibri" w:eastAsia="Times New Roman" w:hAnsi="Calibri" w:cs="Calibri"/>
+                <w:color w:val="000000"/>
+              </w:rPr>
+            </w:pPr>
+            <w:proofErr w:type="spellStart"/>
+            <w:r>
+              <w:rPr>
+                <w:rFonts w:ascii="Calibri" w:eastAsia="Times New Roman" w:hAnsi="Calibri" w:cs="Calibri"/>
+                <w:color w:val="000000"/>
+              </w:rPr>
+              <w:t>CatBoost</w:t>
+            </w:r>
+            <w:proofErr w:type="spellEnd"/>
+          </w:p>
+        </w:tc>
+        <w:tc>
+          <w:tcPr>
+            <w:tcW w:w="1220" w:type="dxa"/>
+            <w:tcBorders>
+              <w:top w:val="nil"/>
+              <w:left w:val="single" w:sz="4" w:space="0" w:color="auto"/>
+              <w:bottom w:val="single" w:sz="4" w:space="0" w:color="auto"/>
+              <w:right w:val="single" w:sz="4" w:space="0" w:color="auto"/>
+            </w:tcBorders>
+            <w:shd w:val="clear" w:color="auto" w:fill="auto"/>
+            <w:noWrap/>
+            <w:vAlign w:val="bottom"/>
+            <w:hideMark/>
+          </w:tcPr>
+          <w:p>
+            <w:pPr>
+              <w:spacing w:after="0" w:line="240" w:lineRule="auto"/>
+              <w:jc w:val="center"/>
+              <w:rPr>
+                <w:rFonts w:ascii="Calibri" w:eastAsia="Times New Roman" w:hAnsi="Calibri" w:cs="Calibri"/>
+                <w:color w:val="000000"/>
+              </w:rPr>
+            </w:pPr>
+            <w:r>
+              <w:rPr>
+                <w:rFonts w:ascii="Calibri" w:eastAsia="Times New Roman" w:hAnsi="Calibri" w:cs="Calibri"/>
+                <w:color w:val="000000"/>
+              </w:rPr>
+              <w:t>0.28</w:t>
+            </w:r>
+          </w:p>
+        </w:tc>
+        <w:tc>
+          <w:tcPr>
+            <w:tcW w:w="1120" w:type="dxa"/>
+            <w:tcBorders>
+              <w:top w:val="nil"/>
+              <w:left w:val="nil"/>
+              <w:bottom w:val="single" w:sz="4" w:space="0" w:color="auto"/>
+              <w:right w:val="single" w:sz="4" w:space="0" w:color="auto"/>
+            </w:tcBorders>
+            <w:shd w:val="clear" w:color="auto" w:fill="auto"/>
+            <w:noWrap/>
+            <w:vAlign w:val="bottom"/>
+            <w:hideMark/>
+          </w:tcPr>
+          <w:p>
+            <w:pPr>
+              <w:spacing w:after="0" w:line="240" w:lineRule="auto"/>
+              <w:jc w:val="center"/>
+              <w:rPr>
+                <w:rFonts w:ascii="Calibri" w:eastAsia="Times New Roman" w:hAnsi="Calibri" w:cs="Calibri"/>
+                <w:color w:val="000000"/>
+              </w:rPr>
+            </w:pPr>
+            <w:r>
+              <w:rPr>
+                <w:rFonts w:ascii="Calibri" w:eastAsia="Times New Roman" w:hAnsi="Calibri" w:cs="Calibri"/>
+                <w:color w:val="000000"/>
+              </w:rPr>
+              <w:t>0.37</w:t>
+            </w:r>
+          </w:p>
+        </w:tc>
+        <w:tc>
+          <w:tcPr>
+            <w:tcW w:w="1120" w:type="dxa"/>
+            <w:tcBorders>
+              <w:top w:val="nil"/>
+              <w:left w:val="nil"/>
+              <w:bottom w:val="single" w:sz="4" w:space="0" w:color="auto"/>
+              <w:right w:val="single" w:sz="4" w:space="0" w:color="auto"/>
+            </w:tcBorders>
+            <w:shd w:val="clear" w:color="auto" w:fill="auto"/>
+            <w:noWrap/>
+            <w:vAlign w:val="bottom"/>
+            <w:hideMark/>
+          </w:tcPr>
+          <w:p>
+            <w:pPr>
+              <w:spacing w:after="0" w:line="240" w:lineRule="auto"/>
+              <w:jc w:val="center"/>
+              <w:rPr>
+                <w:rFonts w:ascii="Calibri" w:eastAsia="Times New Roman" w:hAnsi="Calibri" w:cs="Calibri"/>
+                <w:color w:val="000000"/>
+              </w:rPr>
+            </w:pPr>
+            <w:r>
+              <w:rPr>
+                <w:rFonts w:ascii="Calibri" w:eastAsia="Times New Roman" w:hAnsi="Calibri" w:cs="Calibri"/>
+                <w:color w:val="000000"/>
+              </w:rPr>
+              <w:t>0.18</w:t>
+            </w:r>
+          </w:p>
+        </w:tc>
+        <w:tc>
+          <w:tcPr>
+            <w:tcW w:w="1120" w:type="dxa"/>
+            <w:tcBorders>
+              <w:top w:val="nil"/>
+              <w:left w:val="nil"/>
+              <w:bottom w:val="single" w:sz="4" w:space="0" w:color="auto"/>
+              <w:right w:val="single" w:sz="4" w:space="0" w:color="auto"/>
+            </w:tcBorders>
+            <w:shd w:val="clear" w:color="auto" w:fill="auto"/>
+            <w:noWrap/>
+            <w:vAlign w:val="bottom"/>
+            <w:hideMark/>
+          </w:tcPr>
+          <w:p>
+            <w:pPr>
+              <w:spacing w:after="0" w:line="240" w:lineRule="auto"/>
+              <w:jc w:val="center"/>
+              <w:rPr>
+                <w:rFonts w:ascii="Calibri" w:eastAsia="Times New Roman" w:hAnsi="Calibri" w:cs="Calibri"/>
+                <w:color w:val="000000"/>
+              </w:rPr>
+            </w:pPr>
+            <w:r>
+              <w:rPr>
+                <w:rFonts w:ascii="Calibri" w:eastAsia="Times New Roman" w:hAnsi="Calibri" w:cs="Calibri"/>
+                <w:color w:val="000000"/>
+              </w:rPr>
+              <w:t>0.53</w:t>
+            </w:r>
+          </w:p>
+        </w:tc>
+        <w:tc>
+          <w:tcPr>
+            <w:tcW w:w="1300" w:type="dxa"/>
+            <w:tcBorders>
+              <w:top w:val="nil"/>
+              <w:left w:val="nil"/>
+              <w:bottom w:val="single" w:sz="4" w:space="0" w:color="auto"/>
+              <w:right w:val="single" w:sz="4" w:space="0" w:color="auto"/>
+            </w:tcBorders>
+            <w:shd w:val="clear" w:color="auto" w:fill="auto"/>
+            <w:noWrap/>
+            <w:vAlign w:val="bottom"/>
+            <w:hideMark/>
+          </w:tcPr>
+          <w:p>
+            <w:pPr>
+              <w:spacing w:after="0" w:line="240" w:lineRule="auto"/>
+              <w:jc w:val="center"/>
+              <w:rPr>
+                <w:rFonts w:ascii="Calibri" w:eastAsia="Times New Roman" w:hAnsi="Calibri" w:cs="Calibri"/>
+                <w:color w:val="000000"/>
+              </w:rPr>
+            </w:pPr>
+            <w:r>
+              <w:rPr>
+                <w:rFonts w:ascii="Calibri" w:eastAsia="Times New Roman" w:hAnsi="Calibri" w:cs="Calibri"/>
+                <w:color w:val="000000"/>
+              </w:rPr>
+              <w:t>0.76</w:t>
+            </w:r>
+          </w:p>
+        </w:tc>
+      </w:tr>
+      <w:tr>
+        <w:trPr>
+          <w:trHeight w:val="300"/>
+          <w:jc w:val="center"/>
+        </w:trPr>
+        <w:tc>
+          <w:tcPr>
+            <w:tcW w:w="1780" w:type="dxa"/>
+            <w:tcBorders>
+              <w:top w:val="nil"/>
+              <w:left w:val="single" w:sz="4" w:space="0" w:color="auto"/>
+              <w:bottom w:val="single" w:sz="4" w:space="0" w:color="auto"/>
+              <w:right w:val="nil"/>
+            </w:tcBorders>
+            <w:shd w:val="clear" w:color="auto" w:fill="auto"/>
+            <w:noWrap/>
+            <w:vAlign w:val="center"/>
+            <w:hideMark/>
+          </w:tcPr>
+          <w:p>
+            <w:pPr>
+              <w:spacing w:after="0" w:line="240" w:lineRule="auto"/>
+              <w:jc w:val="center"/>
+              <w:rPr>
+                <w:rFonts w:ascii="Calibri" w:eastAsia="Times New Roman" w:hAnsi="Calibri" w:cs="Calibri"/>
+                <w:color w:val="000000"/>
+              </w:rPr>
+            </w:pPr>
+            <w:r>
+              <w:rPr>
+                <w:rFonts w:ascii="Calibri" w:eastAsia="Times New Roman" w:hAnsi="Calibri" w:cs="Calibri"/>
+                <w:color w:val="000000"/>
+              </w:rPr>
+              <w:t>LGBM</w:t>
+            </w:r>
+          </w:p>
+        </w:tc>
+        <w:tc>
+          <w:tcPr>
+            <w:tcW w:w="1220" w:type="dxa"/>
+            <w:tcBorders>
+              <w:top w:val="nil"/>
+              <w:left w:val="single" w:sz="4" w:space="0" w:color="auto"/>
+              <w:bottom w:val="single" w:sz="4" w:space="0" w:color="auto"/>
+              <w:right w:val="single" w:sz="4" w:space="0" w:color="auto"/>
+            </w:tcBorders>
+            <w:shd w:val="clear" w:color="auto" w:fill="auto"/>
+            <w:noWrap/>
+            <w:vAlign w:val="bottom"/>
+            <w:hideMark/>
+          </w:tcPr>
+          <w:p>
+            <w:pPr>
+              <w:spacing w:after="0" w:line="240" w:lineRule="auto"/>
+              <w:jc w:val="center"/>
+              <w:rPr>
+                <w:rFonts w:ascii="Calibri" w:eastAsia="Times New Roman" w:hAnsi="Calibri" w:cs="Calibri"/>
+                <w:color w:val="000000"/>
+              </w:rPr>
+            </w:pPr>
+            <w:r>
+              <w:rPr>
+                <w:rFonts w:ascii="Calibri" w:eastAsia="Times New Roman" w:hAnsi="Calibri" w:cs="Calibri"/>
+                <w:color w:val="000000"/>
+              </w:rPr>
+              <w:t>0.29</w:t>
+            </w:r>
+          </w:p>
+        </w:tc>
+        <w:tc>
+          <w:tcPr>
+            <w:tcW w:w="1120" w:type="dxa"/>
+            <w:tcBorders>
+              <w:top w:val="nil"/>
+              <w:left w:val="nil"/>
+              <w:bottom w:val="single" w:sz="4" w:space="0" w:color="auto"/>
+              <w:right w:val="single" w:sz="4" w:space="0" w:color="auto"/>
+            </w:tcBorders>
+            <w:shd w:val="clear" w:color="auto" w:fill="auto"/>
+            <w:noWrap/>
+            <w:vAlign w:val="bottom"/>
+            <w:hideMark/>
+          </w:tcPr>
+          <w:p>
+            <w:pPr>
+              <w:spacing w:after="0" w:line="240" w:lineRule="auto"/>
+              <w:jc w:val="center"/>
+              <w:rPr>
+                <w:rFonts w:ascii="Calibri" w:eastAsia="Times New Roman" w:hAnsi="Calibri" w:cs="Calibri"/>
+                <w:color w:val="000000"/>
+              </w:rPr>
+            </w:pPr>
+            <w:r>
+              <w:rPr>
+                <w:rFonts w:ascii="Calibri" w:eastAsia="Times New Roman" w:hAnsi="Calibri" w:cs="Calibri"/>
+                <w:color w:val="000000"/>
+              </w:rPr>
+              <w:t>0.38</w:t>
+            </w:r>
+          </w:p>
+        </w:tc>
+        <w:tc>
+          <w:tcPr>
+            <w:tcW w:w="1120" w:type="dxa"/>
+            <w:tcBorders>
+              <w:top w:val="nil"/>
+              <w:left w:val="nil"/>
+              <w:bottom w:val="single" w:sz="4" w:space="0" w:color="auto"/>
+              <w:right w:val="single" w:sz="4" w:space="0" w:color="auto"/>
+            </w:tcBorders>
+            <w:shd w:val="clear" w:color="auto" w:fill="auto"/>
+            <w:noWrap/>
+            <w:vAlign w:val="bottom"/>
+            <w:hideMark/>
+          </w:tcPr>
+          <w:p>
+            <w:pPr>
+              <w:spacing w:after="0" w:line="240" w:lineRule="auto"/>
+              <w:jc w:val="center"/>
+              <w:rPr>
+                <w:rFonts w:ascii="Calibri" w:eastAsia="Times New Roman" w:hAnsi="Calibri" w:cs="Calibri"/>
+                <w:color w:val="000000"/>
+              </w:rPr>
+            </w:pPr>
+            <w:r>
+              <w:rPr>
+                <w:rFonts w:ascii="Calibri" w:eastAsia="Times New Roman" w:hAnsi="Calibri" w:cs="Calibri"/>
+                <w:color w:val="000000"/>
+              </w:rPr>
+              <w:t>0.18</w:t>
+            </w:r>
+          </w:p>
+        </w:tc>
+        <w:tc>
+          <w:tcPr>
+            <w:tcW w:w="1120" w:type="dxa"/>
+            <w:tcBorders>
+              <w:top w:val="nil"/>
+              <w:left w:val="nil"/>
+              <w:bottom w:val="single" w:sz="4" w:space="0" w:color="auto"/>
+              <w:right w:val="single" w:sz="4" w:space="0" w:color="auto"/>
+            </w:tcBorders>
+            <w:shd w:val="clear" w:color="auto" w:fill="auto"/>
+            <w:noWrap/>
+            <w:vAlign w:val="bottom"/>
+            <w:hideMark/>
+          </w:tcPr>
+          <w:p>
+            <w:pPr>
+              <w:spacing w:after="0" w:line="240" w:lineRule="auto"/>
+              <w:jc w:val="center"/>
+              <w:rPr>
+                <w:rFonts w:ascii="Calibri" w:eastAsia="Times New Roman" w:hAnsi="Calibri" w:cs="Calibri"/>
+                <w:color w:val="000000"/>
+              </w:rPr>
+            </w:pPr>
+            <w:r>
+              <w:rPr>
+                <w:rFonts w:ascii="Calibri" w:eastAsia="Times New Roman" w:hAnsi="Calibri" w:cs="Calibri"/>
+                <w:color w:val="000000"/>
+              </w:rPr>
+              <w:t>0.54</w:t>
+            </w:r>
+          </w:p>
+        </w:tc>
+        <w:tc>
+          <w:tcPr>
+            <w:tcW w:w="1300" w:type="dxa"/>
+            <w:tcBorders>
+              <w:top w:val="nil"/>
+              <w:left w:val="nil"/>
+              <w:bottom w:val="single" w:sz="4" w:space="0" w:color="auto"/>
+              <w:right w:val="single" w:sz="4" w:space="0" w:color="auto"/>
+            </w:tcBorders>
+            <w:shd w:val="clear" w:color="auto" w:fill="auto"/>
+            <w:noWrap/>
+            <w:vAlign w:val="bottom"/>
+            <w:hideMark/>
+          </w:tcPr>
+          <w:p>
+            <w:pPr>
+              <w:spacing w:after="0" w:line="240" w:lineRule="auto"/>
+              <w:jc w:val="center"/>
+              <w:rPr>
+                <w:rFonts w:ascii="Calibri" w:eastAsia="Times New Roman" w:hAnsi="Calibri" w:cs="Calibri"/>
+                <w:color w:val="000000"/>
+              </w:rPr>
+            </w:pPr>
+            <w:r>
+              <w:rPr>
+                <w:rFonts w:ascii="Calibri" w:eastAsia="Times New Roman" w:hAnsi="Calibri" w:cs="Calibri"/>
+                <w:color w:val="000000"/>
+              </w:rPr>
+              <w:t>0.75</w:t>
+            </w:r>
+          </w:p>
+        </w:tc>
+      </w:tr>
+      <w:tr>
+        <w:trPr>
+          <w:trHeight w:val="300"/>
+          <w:jc w:val="center"/>
+        </w:trPr>
+        <w:tc>
+          <w:tcPr>
+            <w:tcW w:w="1780" w:type="dxa"/>
+            <w:tcBorders>
+              <w:top w:val="nil"/>
+              <w:left w:val="single" w:sz="4" w:space="0" w:color="auto"/>
+              <w:bottom w:val="single" w:sz="4" w:space="0" w:color="auto"/>
+              <w:right w:val="nil"/>
+            </w:tcBorders>
+            <w:shd w:val="clear" w:color="auto" w:fill="auto"/>
+            <w:noWrap/>
+            <w:vAlign w:val="center"/>
+            <w:hideMark/>
+          </w:tcPr>
+          <w:p>
+            <w:pPr>
+              <w:spacing w:after="0" w:line="240" w:lineRule="auto"/>
+              <w:jc w:val="center"/>
+              <w:rPr>
+                <w:rFonts w:ascii="Calibri" w:eastAsia="Times New Roman" w:hAnsi="Calibri" w:cs="Calibri"/>
+                <w:color w:val="000000"/>
+              </w:rPr>
+            </w:pPr>
+            <w:r>
+              <w:rPr>
+                <w:rFonts w:ascii="Calibri" w:eastAsia="Times New Roman" w:hAnsi="Calibri" w:cs="Calibri"/>
+                <w:color w:val="000000"/>
+              </w:rPr>
+              <w:t>ANN</w:t>
+            </w:r>
+          </w:p>
+        </w:tc>
+        <w:tc>
+          <w:tcPr>
+            <w:tcW w:w="1220" w:type="dxa"/>
+            <w:tcBorders>
+              <w:top w:val="nil"/>
+              <w:left w:val="single" w:sz="4" w:space="0" w:color="auto"/>
+              <w:bottom w:val="single" w:sz="4" w:space="0" w:color="auto"/>
+              <w:right w:val="single" w:sz="4" w:space="0" w:color="auto"/>
+            </w:tcBorders>
+            <w:shd w:val="clear" w:color="auto" w:fill="auto"/>
+            <w:noWrap/>
+            <w:vAlign w:val="bottom"/>
+            <w:hideMark/>
+          </w:tcPr>
+          <w:p>
+            <w:pPr>
+              <w:spacing w:after="0" w:line="240" w:lineRule="auto"/>
+              <w:jc w:val="center"/>
+              <w:rPr>
+                <w:rFonts w:ascii="Calibri" w:eastAsia="Times New Roman" w:hAnsi="Calibri" w:cs="Calibri"/>
+                <w:color w:val="000000"/>
+              </w:rPr>
+            </w:pPr>
+            <w:r>
+              <w:rPr>
+                <w:rFonts w:ascii="Calibri" w:eastAsia="Times New Roman" w:hAnsi="Calibri" w:cs="Calibri"/>
+                <w:color w:val="000000"/>
+              </w:rPr>
+              <w:t>0.48</w:t>
+            </w:r>
+          </w:p>
+        </w:tc>
+        <w:tc>
+          <w:tcPr>
+            <w:tcW w:w="1120" w:type="dxa"/>
+            <w:tcBorders>
+              <w:top w:val="nil"/>
+              <w:left w:val="nil"/>
+              <w:bottom w:val="single" w:sz="4" w:space="0" w:color="auto"/>
+              <w:right w:val="single" w:sz="4" w:space="0" w:color="auto"/>
+            </w:tcBorders>
+            <w:shd w:val="clear" w:color="auto" w:fill="auto"/>
+            <w:noWrap/>
+            <w:vAlign w:val="bottom"/>
+            <w:hideMark/>
+          </w:tcPr>
+          <w:p>
+            <w:pPr>
+              <w:spacing w:after="0" w:line="240" w:lineRule="auto"/>
+              <w:jc w:val="center"/>
+              <w:rPr>
+                <w:rFonts w:ascii="Calibri" w:eastAsia="Times New Roman" w:hAnsi="Calibri" w:cs="Calibri"/>
+                <w:color w:val="000000"/>
+              </w:rPr>
+            </w:pPr>
+            <w:r>
+              <w:rPr>
+                <w:rFonts w:ascii="Calibri" w:eastAsia="Times New Roman" w:hAnsi="Calibri" w:cs="Calibri"/>
+                <w:color w:val="000000"/>
+              </w:rPr>
+              <w:t>0.48</w:t>
+            </w:r>
+          </w:p>
+        </w:tc>
+        <w:tc>
+          <w:tcPr>
+            <w:tcW w:w="1120" w:type="dxa"/>
+            <w:tcBorders>
+              <w:top w:val="nil"/>
+              <w:left w:val="nil"/>
+              <w:bottom w:val="single" w:sz="4" w:space="0" w:color="auto"/>
+              <w:right w:val="single" w:sz="4" w:space="0" w:color="auto"/>
+            </w:tcBorders>
+            <w:shd w:val="clear" w:color="auto" w:fill="auto"/>
+            <w:noWrap/>
+            <w:vAlign w:val="bottom"/>
+            <w:hideMark/>
+          </w:tcPr>
+          <w:p>
+            <w:pPr>
+              <w:spacing w:after="0" w:line="240" w:lineRule="auto"/>
+              <w:jc w:val="center"/>
+              <w:rPr>
+                <w:rFonts w:ascii="Calibri" w:eastAsia="Times New Roman" w:hAnsi="Calibri" w:cs="Calibri"/>
+                <w:color w:val="000000"/>
+              </w:rPr>
+            </w:pPr>
+            <w:r>
+              <w:rPr>
+                <w:rFonts w:ascii="Calibri" w:eastAsia="Times New Roman" w:hAnsi="Calibri" w:cs="Calibri"/>
+                <w:color w:val="000000"/>
+              </w:rPr>
+              <w:t>0.24</w:t>
+            </w:r>
+          </w:p>
+        </w:tc>
+        <w:tc>
+          <w:tcPr>
+            <w:tcW w:w="1120" w:type="dxa"/>
+            <w:tcBorders>
+              <w:top w:val="nil"/>
+              <w:left w:val="nil"/>
+              <w:bottom w:val="single" w:sz="4" w:space="0" w:color="auto"/>
+              <w:right w:val="single" w:sz="4" w:space="0" w:color="auto"/>
+            </w:tcBorders>
+            <w:shd w:val="clear" w:color="auto" w:fill="auto"/>
+            <w:noWrap/>
+            <w:vAlign w:val="bottom"/>
+            <w:hideMark/>
+          </w:tcPr>
+          <w:p>
+            <w:pPr>
+              <w:spacing w:after="0" w:line="240" w:lineRule="auto"/>
+              <w:jc w:val="center"/>
+              <w:rPr>
+                <w:rFonts w:ascii="Calibri" w:eastAsia="Times New Roman" w:hAnsi="Calibri" w:cs="Calibri"/>
+                <w:color w:val="000000"/>
+              </w:rPr>
+            </w:pPr>
+            <w:r>
+              <w:rPr>
+                <w:rFonts w:ascii="Calibri" w:eastAsia="Times New Roman" w:hAnsi="Calibri" w:cs="Calibri"/>
+                <w:color w:val="000000"/>
+              </w:rPr>
+              <w:t>0.69</w:t>
+            </w:r>
+          </w:p>
+        </w:tc>
+        <w:tc>
+          <w:tcPr>
+            <w:tcW w:w="1300" w:type="dxa"/>
+            <w:tcBorders>
+              <w:top w:val="nil"/>
+              <w:left w:val="nil"/>
+              <w:bottom w:val="single" w:sz="4" w:space="0" w:color="auto"/>
+              <w:right w:val="single" w:sz="4" w:space="0" w:color="auto"/>
+            </w:tcBorders>
+            <w:shd w:val="clear" w:color="auto" w:fill="auto"/>
+            <w:noWrap/>
+            <w:vAlign w:val="bottom"/>
+            <w:hideMark/>
+          </w:tcPr>
+          <w:p>
+            <w:pPr>
+              <w:spacing w:after="0" w:line="240" w:lineRule="auto"/>
+              <w:jc w:val="center"/>
+              <w:rPr>
+                <w:rFonts w:ascii="Calibri" w:eastAsia="Times New Roman" w:hAnsi="Calibri" w:cs="Calibri"/>
+                <w:color w:val="000000"/>
+              </w:rPr>
+            </w:pPr>
+            <w:r>
+              <w:rPr>
+                <w:rFonts w:ascii="Calibri" w:eastAsia="Times New Roman" w:hAnsi="Calibri" w:cs="Calibri"/>
+                <w:color w:val="000000"/>
+              </w:rPr>
+              <w:t>0.58</w:t>
+            </w:r>
+          </w:p>
+        </w:tc>
+      </w:tr>
+      <w:tr>
+        <w:trPr>
+          <w:trHeight w:val="300"/>
+          <w:jc w:val="center"/>
+        </w:trPr>
+        <w:tc>
+          <w:tcPr>
+            <w:tcW w:w="1780" w:type="dxa"/>
+            <w:tcBorders>
+              <w:top w:val="nil"/>
+              <w:left w:val="single" w:sz="4" w:space="0" w:color="auto"/>
+              <w:bottom w:val="single" w:sz="4" w:space="0" w:color="auto"/>
+              <w:right w:val="nil"/>
+            </w:tcBorders>
+            <w:shd w:val="clear" w:color="auto" w:fill="auto"/>
+            <w:noWrap/>
+            <w:vAlign w:val="center"/>
+            <w:hideMark/>
+          </w:tcPr>
+          <w:p>
+            <w:pPr>
+              <w:spacing w:after="0" w:line="240" w:lineRule="auto"/>
+              <w:jc w:val="center"/>
+              <w:rPr>
+                <w:rFonts w:ascii="Calibri" w:eastAsia="Times New Roman" w:hAnsi="Calibri" w:cs="Calibri"/>
+                <w:color w:val="000000"/>
+              </w:rPr>
+            </w:pPr>
+            <w:r>
+              <w:rPr>
+                <w:rFonts w:ascii="Calibri" w:eastAsia="Times New Roman" w:hAnsi="Calibri" w:cs="Calibri"/>
+                <w:color w:val="000000"/>
+              </w:rPr>
+              <w:t>GNN</w:t>
+            </w:r>
+          </w:p>
+        </w:tc>
+        <w:tc>
+          <w:tcPr>
+            <w:tcW w:w="1220" w:type="dxa"/>
+            <w:tcBorders>
+              <w:top w:val="nil"/>
+              <w:left w:val="single" w:sz="4" w:space="0" w:color="auto"/>
+              <w:bottom w:val="single" w:sz="4" w:space="0" w:color="auto"/>
+              <w:right w:val="single" w:sz="4" w:space="0" w:color="auto"/>
+            </w:tcBorders>
+            <w:shd w:val="clear" w:color="auto" w:fill="auto"/>
+            <w:noWrap/>
+            <w:vAlign w:val="bottom"/>
+            <w:hideMark/>
+          </w:tcPr>
+          <w:p>
+            <w:pPr>
+              <w:spacing w:after="0" w:line="240" w:lineRule="auto"/>
+              <w:jc w:val="center"/>
+              <w:rPr>
+                <w:rFonts w:ascii="Calibri" w:eastAsia="Times New Roman" w:hAnsi="Calibri" w:cs="Calibri"/>
+                <w:color w:val="000000"/>
+              </w:rPr>
+            </w:pPr>
+            <w:r>
+              <w:rPr>
+                <w:rFonts w:ascii="Calibri" w:eastAsia="Times New Roman" w:hAnsi="Calibri" w:cs="Calibri"/>
+                <w:color w:val="000000"/>
+              </w:rPr>
+              <w:t>0.55</w:t>
+            </w:r>
+          </w:p>
+        </w:tc>
+        <w:tc>
+          <w:tcPr>
+            <w:tcW w:w="1120" w:type="dxa"/>
+            <w:tcBorders>
+              <w:top w:val="nil"/>
+              <w:left w:val="nil"/>
+              <w:bottom w:val="single" w:sz="4" w:space="0" w:color="auto"/>
+              <w:right w:val="single" w:sz="4" w:space="0" w:color="auto"/>
+            </w:tcBorders>
+            <w:shd w:val="clear" w:color="auto" w:fill="auto"/>
+            <w:noWrap/>
+            <w:vAlign w:val="bottom"/>
+            <w:hideMark/>
+          </w:tcPr>
+          <w:p>
+            <w:pPr>
+              <w:spacing w:after="0" w:line="240" w:lineRule="auto"/>
+              <w:jc w:val="center"/>
+              <w:rPr>
+                <w:rFonts w:ascii="Calibri" w:eastAsia="Times New Roman" w:hAnsi="Calibri" w:cs="Calibri"/>
+                <w:color w:val="000000"/>
+              </w:rPr>
+            </w:pPr>
+            <w:r>
+              <w:rPr>
+                <w:rFonts w:ascii="Calibri" w:eastAsia="Times New Roman" w:hAnsi="Calibri" w:cs="Calibri"/>
+                <w:color w:val="000000"/>
+              </w:rPr>
+              <w:t>0.66</w:t>
+            </w:r>
+          </w:p>
+        </w:tc>
+        <w:tc>
+          <w:tcPr>
+            <w:tcW w:w="1120" w:type="dxa"/>
+            <w:tcBorders>
+              <w:top w:val="nil"/>
+              <w:left w:val="nil"/>
+              <w:bottom w:val="single" w:sz="4" w:space="0" w:color="auto"/>
+              <w:right w:val="single" w:sz="4" w:space="0" w:color="auto"/>
+            </w:tcBorders>
+            <w:shd w:val="clear" w:color="auto" w:fill="auto"/>
+            <w:noWrap/>
+            <w:vAlign w:val="bottom"/>
+            <w:hideMark/>
+          </w:tcPr>
+          <w:p>
+            <w:pPr>
+              <w:spacing w:after="0" w:line="240" w:lineRule="auto"/>
+              <w:jc w:val="center"/>
+              <w:rPr>
+                <w:rFonts w:ascii="Calibri" w:eastAsia="Times New Roman" w:hAnsi="Calibri" w:cs="Calibri"/>
+                <w:color w:val="000000"/>
+              </w:rPr>
+            </w:pPr>
+            <w:r>
+              <w:rPr>
+                <w:rFonts w:ascii="Calibri" w:eastAsia="Times New Roman" w:hAnsi="Calibri" w:cs="Calibri"/>
+                <w:color w:val="000000"/>
+              </w:rPr>
+              <w:t>0.34</w:t>
+            </w:r>
+          </w:p>
+        </w:tc>
+        <w:tc>
+          <w:tcPr>
+            <w:tcW w:w="1120" w:type="dxa"/>
+            <w:tcBorders>
+              <w:top w:val="nil"/>
+              <w:left w:val="nil"/>
+              <w:bottom w:val="single" w:sz="4" w:space="0" w:color="auto"/>
+              <w:right w:val="single" w:sz="4" w:space="0" w:color="auto"/>
+            </w:tcBorders>
+            <w:shd w:val="clear" w:color="auto" w:fill="auto"/>
+            <w:noWrap/>
+            <w:vAlign w:val="bottom"/>
+            <w:hideMark/>
+          </w:tcPr>
+          <w:p>
+            <w:pPr>
+              <w:spacing w:after="0" w:line="240" w:lineRule="auto"/>
+              <w:jc w:val="center"/>
+              <w:rPr>
+                <w:rFonts w:ascii="Calibri" w:eastAsia="Times New Roman" w:hAnsi="Calibri" w:cs="Calibri"/>
+                <w:color w:val="000000"/>
+              </w:rPr>
+            </w:pPr>
+            <w:r>
+              <w:rPr>
+                <w:rFonts w:ascii="Calibri" w:eastAsia="Times New Roman" w:hAnsi="Calibri" w:cs="Calibri"/>
+                <w:color w:val="000000"/>
+              </w:rPr>
+              <w:t>0.74</w:t>
+            </w:r>
+          </w:p>
+        </w:tc>
+        <w:tc>
+          <w:tcPr>
+            <w:tcW w:w="1300" w:type="dxa"/>
+            <w:tcBorders>
+              <w:top w:val="nil"/>
+              <w:left w:val="nil"/>
+              <w:bottom w:val="single" w:sz="4" w:space="0" w:color="auto"/>
+              <w:right w:val="single" w:sz="4" w:space="0" w:color="auto"/>
+            </w:tcBorders>
+            <w:shd w:val="clear" w:color="auto" w:fill="auto"/>
+            <w:noWrap/>
+            <w:vAlign w:val="bottom"/>
+            <w:hideMark/>
+          </w:tcPr>
+          <w:p>
+            <w:pPr>
+              <w:spacing w:after="0" w:line="240" w:lineRule="auto"/>
+              <w:jc w:val="center"/>
+              <w:rPr>
+                <w:rFonts w:ascii="Calibri" w:eastAsia="Times New Roman" w:hAnsi="Calibri" w:cs="Calibri"/>
+                <w:color w:val="000000"/>
+              </w:rPr>
+            </w:pPr>
+            <w:r>
+              <w:rPr>
+                <w:rFonts w:ascii="Calibri" w:eastAsia="Times New Roman" w:hAnsi="Calibri" w:cs="Calibri"/>
+                <w:color w:val="000000"/>
+              </w:rPr>
+              <w:t>0.07</w:t>
+            </w:r>
+          </w:p>
+        </w:tc>
+      </w:tr>
+    </w:tbl>
+    <w:p/>
     <w:p>
       <w:pPr>
         <w:rPr>
@@ -464,7 +2279,7 @@
                     <pic:cNvPicPr/>
                   </pic:nvPicPr>
                   <pic:blipFill>
-                    <a:blip r:embed="rId10"/>
+                    <a:blip r:embed="rId9"/>
                     <a:stretch>
                       <a:fillRect/>
                     </a:stretch>
@@ -496,7 +2311,7 @@
 </file>
 
 <file path=word/numbering.xml><?xml version="1.0" encoding="utf-8"?>
-<w:numbering xmlns:wpc="http://schemas.microsoft.com/office/word/2010/wordprocessingCanvas" xmlns:cx="http://schemas.microsoft.com/office/drawing/2014/chartex" xmlns:cx1="http://schemas.microsoft.com/office/drawing/2015/9/8/chartex" xmlns:cx2="http://schemas.microsoft.com/office/drawing/2015/10/21/chartex" xmlns:cx3="http://schemas.microsoft.com/office/drawing/2016/5/9/chartex" xmlns:cx4="http://schemas.microsoft.com/office/drawing/2016/5/10/chartex" xmlns:cx5="http://schemas.microsoft.com/office/drawing/2016/5/11/chartex" xmlns:cx6="http://schemas.microsoft.com/office/drawing/2016/5/12/chartex" xmlns:cx7="http://schemas.microsoft.com/office/drawing/2016/5/13/chartex" xmlns:cx8="http://schemas.microsoft.com/office/drawing/2016/5/14/chartex" xmlns:mc="http://schemas.openxmlformats.org/markup-compatibility/2006" xmlns:aink="http://schemas.microsoft.com/office/drawing/2016/ink" xmlns:am3d="http://schemas.microsoft.com/office/drawing/2017/model3d" xmlns:o="urn:schemas-microsoft-com:office:office" xmlns:oel="http://schemas.microsoft.com/office/2019/extlst" xmlns:r="http://schemas.openxmlformats.org/officeDocument/2006/relationships" xmlns:m="http://schemas.openxmlformats.org/officeDocument/2006/math" xmlns:v="urn:schemas-microsoft-com:vml" xmlns:wp14="http://schemas.microsoft.com/office/word/2010/wordprocessingDrawing" xmlns:wp="http://schemas.openxmlformats.org/drawingml/2006/wordprocessingDrawing" xmlns:w10="urn:schemas-microsoft-com:office:word" xmlns:w="http://schemas.openxmlformats.org/wordprocessingml/2006/main" xmlns:w14="http://schemas.microsoft.com/office/word/2010/wordml" xmlns:w15="http://schemas.microsoft.com/office/word/2012/wordml" xmlns:w16cex="http://schemas.microsoft.com/office/word/2018/wordml/cex" xmlns:w16cid="http://schemas.microsoft.com/office/word/2016/wordml/cid" xmlns:w16="http://schemas.microsoft.com/office/word/2018/wordml" xmlns:w16sdtdh="http://schemas.microsoft.com/office/word/2020/wordml/sdtdatahash" xmlns:w16se="http://schemas.microsoft.com/office/word/2015/wordml/symex" xmlns:wpg="http://schemas.microsoft.com/office/word/2010/wordprocessingGroup" xmlns:wpi="http://schemas.microsoft.com/office/word/2010/wordprocessingInk" xmlns:wne="http://schemas.microsoft.com/office/word/2006/wordml" xmlns:wps="http://schemas.microsoft.com/office/word/2010/wordprocessingShape" mc:Ignorable="w14 w15 w16se w16cid w16 w16cex w16sdtdh wp14">
+<w:numbering xmlns:wpc="http://schemas.microsoft.com/office/word/2010/wordprocessingCanvas" xmlns:cx="http://schemas.microsoft.com/office/drawing/2014/chartex" xmlns:cx1="http://schemas.microsoft.com/office/drawing/2015/9/8/chartex" xmlns:cx2="http://schemas.microsoft.com/office/drawing/2015/10/21/chartex" xmlns:cx3="http://schemas.microsoft.com/office/drawing/2016/5/9/chartex" xmlns:cx4="http://schemas.microsoft.com/office/drawing/2016/5/10/chartex" xmlns:cx5="http://schemas.microsoft.com/office/drawing/2016/5/11/chartex" xmlns:cx6="http://schemas.microsoft.com/office/drawing/2016/5/12/chartex" xmlns:cx7="http://schemas.microsoft.com/office/drawing/2016/5/13/chartex" xmlns:cx8="http://schemas.microsoft.com/office/drawing/2016/5/14/chartex" xmlns:mc="http://schemas.openxmlformats.org/markup-compatibility/2006" xmlns:aink="http://schemas.microsoft.com/office/drawing/2016/ink" xmlns:am3d="http://schemas.microsoft.com/office/drawing/2017/model3d" xmlns:o="urn:schemas-microsoft-com:office:office" xmlns:oel="http://schemas.microsoft.com/office/2019/extlst" xmlns:r="http://schemas.openxmlformats.org/officeDocument/2006/relationships" xmlns:m="http://schemas.openxmlformats.org/officeDocument/2006/math" xmlns:v="urn:schemas-microsoft-com:vml" xmlns:wp14="http://schemas.microsoft.com/office/word/2010/wordprocessingDrawing" xmlns:wp="http://schemas.openxmlformats.org/drawingml/2006/wordprocessingDrawing" xmlns:w10="urn:schemas-microsoft-com:office:word" xmlns:w="http://schemas.openxmlformats.org/wordprocessingml/2006/main" xmlns:w14="http://schemas.microsoft.com/office/word/2010/wordml" xmlns:w15="http://schemas.microsoft.com/office/word/2012/wordml" xmlns:w16cex="http://schemas.microsoft.com/office/word/2018/wordml/cex" xmlns:w16cid="http://schemas.microsoft.com/office/word/2016/wordml/cid" xmlns:w16="http://schemas.microsoft.com/office/word/2018/wordml" xmlns:w16du="http://schemas.microsoft.com/office/word/2023/wordml/word16du" xmlns:w16sdtdh="http://schemas.microsoft.com/office/word/2020/wordml/sdtdatahash" xmlns:w16se="http://schemas.microsoft.com/office/word/2015/wordml/symex" xmlns:wpg="http://schemas.microsoft.com/office/word/2010/wordprocessingGroup" xmlns:wpi="http://schemas.microsoft.com/office/word/2010/wordprocessingInk" xmlns:wne="http://schemas.microsoft.com/office/word/2006/wordml" xmlns:wps="http://schemas.microsoft.com/office/word/2010/wordprocessingShape" mc:Ignorable="w14 w15 w16se w16cid w16 w16cex w16sdtdh wp14">
   <w:abstractNum w:abstractNumId="0" w15:restartNumberingAfterBreak="0">
     <w:nsid w:val="1E6D008B"/>
     <w:multiLevelType w:val="multilevel"/>

</xml_diff>